<commit_message>
Set up initial repository
</commit_message>
<xml_diff>
--- a/Resume and Career/Alex's Student Resume.docx
+++ b/Resume and Career/Alex's Student Resume.docx
@@ -113,20 +113,6 @@
     <w:p>
       <w:pPr>
         <w:spacing w:after="0" w:line="240" w:lineRule="auto"/>
-        <w:jc w:val="center"/>
-        <w:rPr>
-          <w:rStyle w:val="Hyperlink"/>
-          <w:rFonts w:ascii="Times New Roman" w:hAnsi="Times New Roman" w:cs="Times New Roman"/>
-          <w:color w:val="auto"/>
-          <w:sz w:val="24"/>
-          <w:szCs w:val="24"/>
-          <w:u w:val="none"/>
-        </w:rPr>
-      </w:pPr>
-    </w:p>
-    <w:p>
-      <w:pPr>
-        <w:spacing w:after="0" w:line="240" w:lineRule="auto"/>
         <w:rPr>
           <w:rFonts w:ascii="Times New Roman" w:hAnsi="Times New Roman" w:cs="Times New Roman"/>
           <w:sz w:val="28"/>
@@ -389,16 +375,7 @@
           <w:sz w:val="24"/>
         </w:rPr>
         <w:tab/>
-        <w:t xml:space="preserve">Student at Capital Area Career </w:t>
-      </w:r>
-      <w:bookmarkStart w:id="0" w:name="_GoBack"/>
-      <w:bookmarkEnd w:id="0"/>
-      <w:r>
-        <w:rPr>
-          <w:rFonts w:ascii="Times New Roman" w:hAnsi="Times New Roman" w:cs="Times New Roman"/>
-          <w:sz w:val="24"/>
-        </w:rPr>
-        <w:t>Center (Computer Programming and Mobile Applications)</w:t>
+        <w:t>Student at Capital Area Career Center (Computer Programming and Mobile Applications)</w:t>
       </w:r>
     </w:p>
     <w:p>
@@ -423,6 +400,8 @@
         </w:rPr>
         <w:t xml:space="preserve"> </w:t>
       </w:r>
+      <w:bookmarkStart w:id="0" w:name="_GoBack"/>
+      <w:bookmarkEnd w:id="0"/>
     </w:p>
     <w:p>
       <w:pPr>
@@ -714,16 +693,6 @@
         <w:rPr>
           <w:rFonts w:ascii="Times New Roman" w:hAnsi="Times New Roman" w:cs="Times New Roman"/>
           <w:sz w:val="24"/>
-          <w:szCs w:val="24"/>
-        </w:rPr>
-      </w:pPr>
-    </w:p>
-    <w:p>
-      <w:pPr>
-        <w:spacing w:after="0" w:line="240" w:lineRule="auto"/>
-        <w:rPr>
-          <w:rFonts w:ascii="Times New Roman" w:hAnsi="Times New Roman" w:cs="Times New Roman"/>
-          <w:sz w:val="24"/>
         </w:rPr>
       </w:pPr>
       <w:r>
@@ -764,14 +733,36 @@
           <w:sz w:val="24"/>
         </w:rPr>
         <w:tab/>
+      </w:r>
+      <w:r>
+        <w:rPr>
+          <w:rFonts w:ascii="Times New Roman" w:hAnsi="Times New Roman" w:cs="Times New Roman"/>
+          <w:sz w:val="24"/>
+          <w:u w:val="single"/>
+        </w:rPr>
         <w:t>Music</w:t>
       </w:r>
       <w:r>
         <w:rPr>
           <w:rFonts w:ascii="Times New Roman" w:hAnsi="Times New Roman" w:cs="Times New Roman"/>
           <w:sz w:val="24"/>
-        </w:rPr>
-        <w:t xml:space="preserve">al Instruments: </w:t>
+          <w:u w:val="single"/>
+        </w:rPr>
+        <w:t>al Instruments</w:t>
+      </w:r>
+      <w:r>
+        <w:rPr>
+          <w:rFonts w:ascii="Times New Roman" w:hAnsi="Times New Roman" w:cs="Times New Roman"/>
+          <w:sz w:val="24"/>
+        </w:rPr>
+        <w:t xml:space="preserve">: Harmonica since age 3, Piano since age 6, Alto &amp;Tenor </w:t>
+      </w:r>
+      <w:r>
+        <w:rPr>
+          <w:rFonts w:ascii="Times New Roman" w:hAnsi="Times New Roman" w:cs="Times New Roman"/>
+          <w:sz w:val="24"/>
+        </w:rPr>
+        <w:t>Saxophone</w:t>
       </w:r>
       <w:r>
         <w:rPr>
@@ -780,19 +771,71 @@
         </w:rPr>
         <w:t xml:space="preserve"> </w:t>
       </w:r>
-      <w:r>
-        <w:rPr>
-          <w:rFonts w:ascii="Times New Roman" w:hAnsi="Times New Roman" w:cs="Times New Roman"/>
-          <w:sz w:val="24"/>
-        </w:rPr>
-        <w:t xml:space="preserve">Harmonica since age 3, Piano since age 6, Alto &amp;Tenor </w:t>
-      </w:r>
-      <w:r>
-        <w:rPr>
-          <w:rFonts w:ascii="Times New Roman" w:hAnsi="Times New Roman" w:cs="Times New Roman"/>
-          <w:sz w:val="24"/>
-        </w:rPr>
-        <w:t>Saxophone</w:t>
+    </w:p>
+    <w:p>
+      <w:pPr>
+        <w:spacing w:after="0" w:line="240" w:lineRule="auto"/>
+        <w:rPr>
+          <w:rFonts w:ascii="Times New Roman" w:hAnsi="Times New Roman" w:cs="Times New Roman"/>
+          <w:sz w:val="24"/>
+        </w:rPr>
+      </w:pPr>
+      <w:r>
+        <w:rPr>
+          <w:rFonts w:ascii="Times New Roman" w:hAnsi="Times New Roman" w:cs="Times New Roman"/>
+          <w:sz w:val="24"/>
+        </w:rPr>
+        <w:t xml:space="preserve">                                                since 2011.  Able to read notes as well as play by ear.  Participated </w:t>
+      </w:r>
+      <w:r>
+        <w:rPr>
+          <w:rFonts w:ascii="Times New Roman" w:hAnsi="Times New Roman" w:cs="Times New Roman"/>
+          <w:sz w:val="24"/>
+        </w:rPr>
+        <w:tab/>
+      </w:r>
+      <w:r>
+        <w:rPr>
+          <w:rFonts w:ascii="Times New Roman" w:hAnsi="Times New Roman" w:cs="Times New Roman"/>
+          <w:sz w:val="24"/>
+        </w:rPr>
+        <w:tab/>
+      </w:r>
+      <w:r>
+        <w:rPr>
+          <w:rFonts w:ascii="Times New Roman" w:hAnsi="Times New Roman" w:cs="Times New Roman"/>
+          <w:sz w:val="24"/>
+        </w:rPr>
+        <w:tab/>
+      </w:r>
+      <w:r>
+        <w:rPr>
+          <w:rFonts w:ascii="Times New Roman" w:hAnsi="Times New Roman" w:cs="Times New Roman"/>
+          <w:sz w:val="24"/>
+        </w:rPr>
+        <w:tab/>
+      </w:r>
+      <w:r>
+        <w:rPr>
+          <w:rFonts w:ascii="Times New Roman" w:hAnsi="Times New Roman" w:cs="Times New Roman"/>
+          <w:sz w:val="24"/>
+        </w:rPr>
+        <w:tab/>
+        <w:t>in p</w:t>
+      </w:r>
+      <w:r>
+        <w:rPr>
+          <w:rFonts w:ascii="Times New Roman" w:hAnsi="Times New Roman" w:cs="Times New Roman"/>
+          <w:sz w:val="24"/>
+        </w:rPr>
+        <w:t>ia</w:t>
+      </w:r>
+      <w:r>
+        <w:rPr>
+          <w:rFonts w:ascii="Times New Roman" w:hAnsi="Times New Roman" w:cs="Times New Roman"/>
+          <w:sz w:val="24"/>
+        </w:rPr>
+        <w:t>no recitals 2009-2011.</w:t>
       </w:r>
       <w:r>
         <w:rPr>
@@ -801,79 +844,6 @@
         </w:rPr>
         <w:t xml:space="preserve"> </w:t>
       </w:r>
-    </w:p>
-    <w:p>
-      <w:pPr>
-        <w:spacing w:after="0" w:line="240" w:lineRule="auto"/>
-        <w:rPr>
-          <w:rFonts w:ascii="Times New Roman" w:hAnsi="Times New Roman" w:cs="Times New Roman"/>
-          <w:sz w:val="24"/>
-        </w:rPr>
-      </w:pPr>
-      <w:r>
-        <w:rPr>
-          <w:rFonts w:ascii="Times New Roman" w:hAnsi="Times New Roman" w:cs="Times New Roman"/>
-          <w:sz w:val="24"/>
-        </w:rPr>
-        <w:t xml:space="preserve">                                                since 2011.  Able to read notes as well as play by ear.  Participated </w:t>
-      </w:r>
-      <w:r>
-        <w:rPr>
-          <w:rFonts w:ascii="Times New Roman" w:hAnsi="Times New Roman" w:cs="Times New Roman"/>
-          <w:sz w:val="24"/>
-        </w:rPr>
-        <w:tab/>
-      </w:r>
-      <w:r>
-        <w:rPr>
-          <w:rFonts w:ascii="Times New Roman" w:hAnsi="Times New Roman" w:cs="Times New Roman"/>
-          <w:sz w:val="24"/>
-        </w:rPr>
-        <w:tab/>
-      </w:r>
-      <w:r>
-        <w:rPr>
-          <w:rFonts w:ascii="Times New Roman" w:hAnsi="Times New Roman" w:cs="Times New Roman"/>
-          <w:sz w:val="24"/>
-        </w:rPr>
-        <w:tab/>
-      </w:r>
-      <w:r>
-        <w:rPr>
-          <w:rFonts w:ascii="Times New Roman" w:hAnsi="Times New Roman" w:cs="Times New Roman"/>
-          <w:sz w:val="24"/>
-        </w:rPr>
-        <w:tab/>
-      </w:r>
-      <w:r>
-        <w:rPr>
-          <w:rFonts w:ascii="Times New Roman" w:hAnsi="Times New Roman" w:cs="Times New Roman"/>
-          <w:sz w:val="24"/>
-        </w:rPr>
-        <w:tab/>
-        <w:t>in p</w:t>
-      </w:r>
-      <w:r>
-        <w:rPr>
-          <w:rFonts w:ascii="Times New Roman" w:hAnsi="Times New Roman" w:cs="Times New Roman"/>
-          <w:sz w:val="24"/>
-        </w:rPr>
-        <w:t>ia</w:t>
-      </w:r>
-      <w:r>
-        <w:rPr>
-          <w:rFonts w:ascii="Times New Roman" w:hAnsi="Times New Roman" w:cs="Times New Roman"/>
-          <w:sz w:val="24"/>
-        </w:rPr>
-        <w:t>no recitals 2009-2011.</w:t>
-      </w:r>
-      <w:r>
-        <w:rPr>
-          <w:rFonts w:ascii="Times New Roman" w:hAnsi="Times New Roman" w:cs="Times New Roman"/>
-          <w:sz w:val="24"/>
-        </w:rPr>
-        <w:t xml:space="preserve"> </w:t>
-      </w:r>
       <w:r>
         <w:rPr>
           <w:rFonts w:ascii="Times New Roman" w:hAnsi="Times New Roman" w:cs="Times New Roman"/>
@@ -932,21 +902,35 @@
           <w:sz w:val="24"/>
         </w:rPr>
         <w:tab/>
-        <w:t xml:space="preserve">Computers: </w:t>
-      </w:r>
-      <w:r>
-        <w:rPr>
-          <w:rFonts w:ascii="Times New Roman" w:hAnsi="Times New Roman" w:cs="Times New Roman"/>
-          <w:sz w:val="24"/>
-        </w:rPr>
-        <w:tab/>
-      </w:r>
-      <w:r>
-        <w:rPr>
-          <w:rFonts w:ascii="Times New Roman" w:hAnsi="Times New Roman" w:cs="Times New Roman"/>
-          <w:sz w:val="24"/>
-        </w:rPr>
-        <w:tab/>
+      </w:r>
+      <w:r>
+        <w:rPr>
+          <w:rFonts w:ascii="Times New Roman" w:hAnsi="Times New Roman" w:cs="Times New Roman"/>
+          <w:sz w:val="24"/>
+          <w:u w:val="single"/>
+        </w:rPr>
+        <w:t>Computers</w:t>
+      </w:r>
+      <w:r>
+        <w:rPr>
+          <w:rFonts w:ascii="Times New Roman" w:hAnsi="Times New Roman" w:cs="Times New Roman"/>
+          <w:sz w:val="24"/>
+        </w:rPr>
+        <w:t xml:space="preserve">: </w:t>
+      </w:r>
+      <w:r>
+        <w:rPr>
+          <w:rFonts w:ascii="Times New Roman" w:hAnsi="Times New Roman" w:cs="Times New Roman"/>
+          <w:sz w:val="24"/>
+        </w:rPr>
+        <w:tab/>
+        <w:t xml:space="preserve">           </w:t>
+      </w:r>
+      <w:r>
+        <w:rPr>
+          <w:rFonts w:ascii="Times New Roman" w:hAnsi="Times New Roman" w:cs="Times New Roman"/>
+          <w:sz w:val="24"/>
+        </w:rPr>
         <w:t xml:space="preserve">Built a computer in 2015. Learned some Ruby programming </w:t>
       </w:r>
       <w:r>
@@ -999,15 +983,6 @@
         </w:rPr>
         <w:tab/>
       </w:r>
-    </w:p>
-    <w:p>
-      <w:pPr>
-        <w:spacing w:after="0" w:line="240" w:lineRule="auto"/>
-        <w:rPr>
-          <w:rFonts w:ascii="Times New Roman" w:hAnsi="Times New Roman" w:cs="Times New Roman"/>
-          <w:sz w:val="24"/>
-        </w:rPr>
-      </w:pPr>
     </w:p>
     <w:p>
       <w:pPr>
@@ -1146,20 +1121,18 @@
         <w:spacing w:after="0" w:line="240" w:lineRule="auto"/>
         <w:rPr>
           <w:rFonts w:ascii="Times New Roman" w:hAnsi="Times New Roman" w:cs="Times New Roman"/>
+          <w:sz w:val="24"/>
+        </w:rPr>
+      </w:pPr>
+      <w:r>
+        <w:rPr>
+          <w:rFonts w:ascii="Times New Roman" w:hAnsi="Times New Roman" w:cs="Times New Roman"/>
           <w:b/>
           <w:sz w:val="28"/>
           <w:u w:val="single"/>
         </w:rPr>
-      </w:pPr>
-    </w:p>
-    <w:p>
-      <w:pPr>
-        <w:spacing w:after="0" w:line="240" w:lineRule="auto"/>
-        <w:rPr>
-          <w:rFonts w:ascii="Times New Roman" w:hAnsi="Times New Roman" w:cs="Times New Roman"/>
-          <w:sz w:val="24"/>
-        </w:rPr>
-      </w:pPr>
+        <w:t>Volun</w:t>
+      </w:r>
       <w:r>
         <w:rPr>
           <w:rFonts w:ascii="Times New Roman" w:hAnsi="Times New Roman" w:cs="Times New Roman"/>
@@ -1167,8 +1140,216 @@
           <w:sz w:val="28"/>
           <w:u w:val="single"/>
         </w:rPr>
-        <w:t>Volun</w:t>
-      </w:r>
+        <w:t>teerism:</w:t>
+      </w:r>
+      <w:r>
+        <w:rPr>
+          <w:rFonts w:ascii="Times New Roman" w:hAnsi="Times New Roman" w:cs="Times New Roman"/>
+          <w:sz w:val="24"/>
+        </w:rPr>
+        <w:t xml:space="preserve"> </w:t>
+      </w:r>
+    </w:p>
+    <w:p>
+      <w:pPr>
+        <w:spacing w:after="0" w:line="240" w:lineRule="auto"/>
+        <w:rPr>
+          <w:rFonts w:ascii="Times New Roman" w:hAnsi="Times New Roman" w:cs="Times New Roman"/>
+          <w:sz w:val="24"/>
+        </w:rPr>
+      </w:pPr>
+      <w:r>
+        <w:rPr>
+          <w:rFonts w:ascii="Times New Roman" w:hAnsi="Times New Roman" w:cs="Times New Roman"/>
+          <w:sz w:val="24"/>
+        </w:rPr>
+        <w:t xml:space="preserve">          </w:t>
+      </w:r>
+      <w:r>
+        <w:rPr>
+          <w:rFonts w:ascii="Times New Roman" w:hAnsi="Times New Roman" w:cs="Times New Roman"/>
+          <w:sz w:val="24"/>
+        </w:rPr>
+        <w:t xml:space="preserve">  </w:t>
+      </w:r>
+      <w:r>
+        <w:rPr>
+          <w:rFonts w:ascii="Times New Roman" w:hAnsi="Times New Roman" w:cs="Times New Roman"/>
+          <w:sz w:val="24"/>
+        </w:rPr>
+        <w:t>2013 – Present</w:t>
+      </w:r>
+      <w:r>
+        <w:rPr>
+          <w:rFonts w:ascii="Times New Roman" w:hAnsi="Times New Roman" w:cs="Times New Roman"/>
+          <w:sz w:val="24"/>
+        </w:rPr>
+        <w:tab/>
+        <w:t xml:space="preserve">           </w:t>
+      </w:r>
+      <w:r>
+        <w:rPr>
+          <w:rFonts w:ascii="Times New Roman" w:hAnsi="Times New Roman" w:cs="Times New Roman"/>
+          <w:sz w:val="24"/>
+        </w:rPr>
+        <w:t>Volunteer</w:t>
+      </w:r>
+      <w:r>
+        <w:rPr>
+          <w:rFonts w:ascii="Times New Roman" w:hAnsi="Times New Roman" w:cs="Times New Roman"/>
+          <w:sz w:val="24"/>
+        </w:rPr>
+        <w:t xml:space="preserve"> at the Capital Area Humane Society</w:t>
+      </w:r>
+      <w:r>
+        <w:rPr>
+          <w:rFonts w:ascii="Times New Roman" w:hAnsi="Times New Roman" w:cs="Times New Roman"/>
+          <w:sz w:val="24"/>
+        </w:rPr>
+        <w:t>.  Provide</w:t>
+      </w:r>
+      <w:r>
+        <w:rPr>
+          <w:rFonts w:ascii="Times New Roman" w:hAnsi="Times New Roman" w:cs="Times New Roman"/>
+          <w:sz w:val="24"/>
+        </w:rPr>
+        <w:t xml:space="preserve"> </w:t>
+      </w:r>
+      <w:r>
+        <w:rPr>
+          <w:rFonts w:ascii="Times New Roman" w:hAnsi="Times New Roman" w:cs="Times New Roman"/>
+          <w:sz w:val="24"/>
+        </w:rPr>
+        <w:tab/>
+      </w:r>
+      <w:r>
+        <w:rPr>
+          <w:rFonts w:ascii="Times New Roman" w:hAnsi="Times New Roman" w:cs="Times New Roman"/>
+          <w:sz w:val="24"/>
+        </w:rPr>
+        <w:tab/>
+      </w:r>
+      <w:r>
+        <w:rPr>
+          <w:rFonts w:ascii="Times New Roman" w:hAnsi="Times New Roman" w:cs="Times New Roman"/>
+          <w:sz w:val="24"/>
+        </w:rPr>
+        <w:tab/>
+      </w:r>
+      <w:r>
+        <w:rPr>
+          <w:rFonts w:ascii="Times New Roman" w:hAnsi="Times New Roman" w:cs="Times New Roman"/>
+          <w:sz w:val="24"/>
+        </w:rPr>
+        <w:tab/>
+      </w:r>
+      <w:r>
+        <w:rPr>
+          <w:rFonts w:ascii="Times New Roman" w:hAnsi="Times New Roman" w:cs="Times New Roman"/>
+          <w:sz w:val="24"/>
+        </w:rPr>
+        <w:tab/>
+      </w:r>
+      <w:r>
+        <w:rPr>
+          <w:rFonts w:ascii="Times New Roman" w:hAnsi="Times New Roman" w:cs="Times New Roman"/>
+          <w:sz w:val="24"/>
+        </w:rPr>
+        <w:t xml:space="preserve">            </w:t>
+      </w:r>
+      <w:r>
+        <w:rPr>
+          <w:rFonts w:ascii="Times New Roman" w:hAnsi="Times New Roman" w:cs="Times New Roman"/>
+          <w:sz w:val="24"/>
+        </w:rPr>
+        <w:t>tender</w:t>
+      </w:r>
+      <w:r>
+        <w:rPr>
+          <w:rFonts w:ascii="Times New Roman" w:hAnsi="Times New Roman" w:cs="Times New Roman"/>
+          <w:sz w:val="24"/>
+        </w:rPr>
+        <w:t xml:space="preserve"> </w:t>
+      </w:r>
+      <w:r>
+        <w:rPr>
+          <w:rFonts w:ascii="Times New Roman" w:hAnsi="Times New Roman" w:cs="Times New Roman"/>
+          <w:sz w:val="24"/>
+        </w:rPr>
+        <w:t>loving</w:t>
+      </w:r>
+      <w:r>
+        <w:rPr>
+          <w:rFonts w:ascii="Times New Roman" w:hAnsi="Times New Roman" w:cs="Times New Roman"/>
+          <w:sz w:val="24"/>
+        </w:rPr>
+        <w:t xml:space="preserve"> </w:t>
+      </w:r>
+      <w:r>
+        <w:rPr>
+          <w:rFonts w:ascii="Times New Roman" w:hAnsi="Times New Roman" w:cs="Times New Roman"/>
+          <w:sz w:val="24"/>
+        </w:rPr>
+        <w:t>care</w:t>
+      </w:r>
+      <w:r>
+        <w:rPr>
+          <w:rFonts w:ascii="Times New Roman" w:hAnsi="Times New Roman" w:cs="Times New Roman"/>
+          <w:sz w:val="24"/>
+        </w:rPr>
+        <w:t xml:space="preserve"> t</w:t>
+      </w:r>
+      <w:r>
+        <w:rPr>
+          <w:rFonts w:ascii="Times New Roman" w:hAnsi="Times New Roman" w:cs="Times New Roman"/>
+          <w:sz w:val="24"/>
+        </w:rPr>
+        <w:t>o animals</w:t>
+      </w:r>
+      <w:r>
+        <w:rPr>
+          <w:rFonts w:ascii="Times New Roman" w:hAnsi="Times New Roman" w:cs="Times New Roman"/>
+          <w:sz w:val="24"/>
+        </w:rPr>
+        <w:t>, f</w:t>
+      </w:r>
+      <w:r>
+        <w:rPr>
+          <w:rFonts w:ascii="Times New Roman" w:hAnsi="Times New Roman" w:cs="Times New Roman"/>
+          <w:sz w:val="24"/>
+        </w:rPr>
+        <w:t xml:space="preserve">old </w:t>
+      </w:r>
+      <w:r>
+        <w:rPr>
+          <w:rFonts w:ascii="Times New Roman" w:hAnsi="Times New Roman" w:cs="Times New Roman"/>
+          <w:sz w:val="24"/>
+        </w:rPr>
+        <w:t>laundry</w:t>
+      </w:r>
+      <w:r>
+        <w:rPr>
+          <w:rFonts w:ascii="Times New Roman" w:hAnsi="Times New Roman" w:cs="Times New Roman"/>
+          <w:sz w:val="24"/>
+        </w:rPr>
+        <w:t>,</w:t>
+      </w:r>
+      <w:r>
+        <w:rPr>
+          <w:rFonts w:ascii="Times New Roman" w:hAnsi="Times New Roman" w:cs="Times New Roman"/>
+          <w:sz w:val="24"/>
+        </w:rPr>
+        <w:t xml:space="preserve"> and stock shelves.</w:t>
+      </w:r>
+    </w:p>
+    <w:p>
+      <w:pPr>
+        <w:spacing w:after="0" w:line="240" w:lineRule="auto"/>
+        <w:rPr>
+          <w:rFonts w:ascii="Times New Roman" w:hAnsi="Times New Roman" w:cs="Times New Roman"/>
+          <w:sz w:val="24"/>
+        </w:rPr>
+      </w:pPr>
       <w:r>
         <w:rPr>
           <w:rFonts w:ascii="Times New Roman" w:hAnsi="Times New Roman" w:cs="Times New Roman"/>
@@ -1176,7 +1357,14 @@
           <w:sz w:val="28"/>
           <w:u w:val="single"/>
         </w:rPr>
-        <w:t>teerism:</w:t>
+        <w:t>Summer Activities:</w:t>
+      </w:r>
+      <w:r>
+        <w:rPr>
+          <w:rFonts w:ascii="Times New Roman" w:hAnsi="Times New Roman" w:cs="Times New Roman"/>
+          <w:sz w:val="24"/>
+        </w:rPr>
+        <w:t xml:space="preserve">     </w:t>
       </w:r>
       <w:r>
         <w:rPr>
@@ -1185,65 +1373,6 @@
         </w:rPr>
         <w:t xml:space="preserve"> </w:t>
       </w:r>
-    </w:p>
-    <w:p>
-      <w:pPr>
-        <w:spacing w:after="0" w:line="240" w:lineRule="auto"/>
-        <w:rPr>
-          <w:rFonts w:ascii="Times New Roman" w:hAnsi="Times New Roman" w:cs="Times New Roman"/>
-          <w:sz w:val="24"/>
-        </w:rPr>
-      </w:pPr>
-      <w:r>
-        <w:rPr>
-          <w:rFonts w:ascii="Times New Roman" w:hAnsi="Times New Roman" w:cs="Times New Roman"/>
-          <w:sz w:val="24"/>
-        </w:rPr>
-        <w:t xml:space="preserve">          </w:t>
-      </w:r>
-      <w:r>
-        <w:rPr>
-          <w:rFonts w:ascii="Times New Roman" w:hAnsi="Times New Roman" w:cs="Times New Roman"/>
-          <w:sz w:val="24"/>
-        </w:rPr>
-        <w:t xml:space="preserve">  </w:t>
-      </w:r>
-      <w:r>
-        <w:rPr>
-          <w:rFonts w:ascii="Times New Roman" w:hAnsi="Times New Roman" w:cs="Times New Roman"/>
-          <w:sz w:val="24"/>
-        </w:rPr>
-        <w:t>2013 – Present</w:t>
-      </w:r>
-      <w:r>
-        <w:rPr>
-          <w:rFonts w:ascii="Times New Roman" w:hAnsi="Times New Roman" w:cs="Times New Roman"/>
-          <w:sz w:val="24"/>
-        </w:rPr>
-        <w:tab/>
-        <w:t xml:space="preserve">           </w:t>
-      </w:r>
-      <w:r>
-        <w:rPr>
-          <w:rFonts w:ascii="Times New Roman" w:hAnsi="Times New Roman" w:cs="Times New Roman"/>
-          <w:sz w:val="24"/>
-        </w:rPr>
-        <w:t>Volunteer</w:t>
-      </w:r>
-      <w:r>
-        <w:rPr>
-          <w:rFonts w:ascii="Times New Roman" w:hAnsi="Times New Roman" w:cs="Times New Roman"/>
-          <w:sz w:val="24"/>
-        </w:rPr>
-        <w:t xml:space="preserve"> at the Capital Area Humane Society</w:t>
-      </w:r>
-      <w:r>
-        <w:rPr>
-          <w:rFonts w:ascii="Times New Roman" w:hAnsi="Times New Roman" w:cs="Times New Roman"/>
-          <w:sz w:val="24"/>
-        </w:rPr>
-        <w:t>.  Provide</w:t>
-      </w:r>
       <w:r>
         <w:rPr>
           <w:rFonts w:ascii="Times New Roman" w:hAnsi="Times New Roman" w:cs="Times New Roman"/>
@@ -1251,54 +1380,64 @@
         </w:rPr>
         <w:t xml:space="preserve"> </w:t>
       </w:r>
-      <w:r>
-        <w:rPr>
-          <w:rFonts w:ascii="Times New Roman" w:hAnsi="Times New Roman" w:cs="Times New Roman"/>
-          <w:sz w:val="24"/>
-        </w:rPr>
-        <w:tab/>
-      </w:r>
-      <w:r>
-        <w:rPr>
-          <w:rFonts w:ascii="Times New Roman" w:hAnsi="Times New Roman" w:cs="Times New Roman"/>
-          <w:sz w:val="24"/>
-        </w:rPr>
-        <w:tab/>
-      </w:r>
-      <w:r>
-        <w:rPr>
-          <w:rFonts w:ascii="Times New Roman" w:hAnsi="Times New Roman" w:cs="Times New Roman"/>
-          <w:sz w:val="24"/>
-        </w:rPr>
-        <w:tab/>
-      </w:r>
-      <w:r>
-        <w:rPr>
-          <w:rFonts w:ascii="Times New Roman" w:hAnsi="Times New Roman" w:cs="Times New Roman"/>
-          <w:sz w:val="24"/>
-        </w:rPr>
-        <w:tab/>
-      </w:r>
-      <w:r>
-        <w:rPr>
-          <w:rFonts w:ascii="Times New Roman" w:hAnsi="Times New Roman" w:cs="Times New Roman"/>
-          <w:sz w:val="24"/>
-        </w:rPr>
-        <w:tab/>
-      </w:r>
-      <w:r>
-        <w:rPr>
-          <w:rFonts w:ascii="Times New Roman" w:hAnsi="Times New Roman" w:cs="Times New Roman"/>
-          <w:sz w:val="24"/>
-        </w:rPr>
-        <w:t xml:space="preserve">            </w:t>
-      </w:r>
-      <w:r>
-        <w:rPr>
-          <w:rFonts w:ascii="Times New Roman" w:hAnsi="Times New Roman" w:cs="Times New Roman"/>
-          <w:sz w:val="24"/>
-        </w:rPr>
-        <w:t>tender</w:t>
+    </w:p>
+    <w:p>
+      <w:pPr>
+        <w:spacing w:after="0" w:line="240" w:lineRule="auto"/>
+        <w:rPr>
+          <w:rFonts w:ascii="Times New Roman" w:hAnsi="Times New Roman" w:cs="Times New Roman"/>
+          <w:sz w:val="24"/>
+        </w:rPr>
+      </w:pPr>
+      <w:r>
+        <w:rPr>
+          <w:rFonts w:ascii="Times New Roman" w:hAnsi="Times New Roman" w:cs="Times New Roman"/>
+          <w:sz w:val="24"/>
+        </w:rPr>
+        <w:tab/>
+      </w:r>
+      <w:r>
+        <w:rPr>
+          <w:rFonts w:ascii="Times New Roman" w:hAnsi="Times New Roman" w:cs="Times New Roman"/>
+          <w:sz w:val="24"/>
+        </w:rPr>
+        <w:t>August</w:t>
+      </w:r>
+      <w:r>
+        <w:rPr>
+          <w:rFonts w:ascii="Times New Roman" w:hAnsi="Times New Roman" w:cs="Times New Roman"/>
+          <w:sz w:val="24"/>
+        </w:rPr>
+        <w:tab/>
+      </w:r>
+      <w:r>
+        <w:rPr>
+          <w:rFonts w:ascii="Times New Roman" w:hAnsi="Times New Roman" w:cs="Times New Roman"/>
+          <w:sz w:val="24"/>
+        </w:rPr>
+        <w:tab/>
+        <w:t xml:space="preserve">          Waverly</w:t>
+      </w:r>
+      <w:r>
+        <w:rPr>
+          <w:rFonts w:ascii="Times New Roman" w:hAnsi="Times New Roman" w:cs="Times New Roman"/>
+          <w:sz w:val="24"/>
+        </w:rPr>
+        <w:t xml:space="preserve"> High School Marching</w:t>
+      </w:r>
+      <w:r>
+        <w:rPr>
+          <w:rFonts w:ascii="Times New Roman" w:hAnsi="Times New Roman" w:cs="Times New Roman"/>
+          <w:sz w:val="24"/>
+        </w:rPr>
+        <w:t xml:space="preserve"> Band Camp</w:t>
+      </w:r>
+      <w:r>
+        <w:rPr>
+          <w:rFonts w:ascii="Times New Roman" w:hAnsi="Times New Roman" w:cs="Times New Roman"/>
+          <w:sz w:val="24"/>
+        </w:rPr>
+        <w:t>.</w:t>
       </w:r>
       <w:r>
         <w:rPr>
@@ -1307,85 +1446,6 @@
         </w:rPr>
         <w:t xml:space="preserve"> </w:t>
       </w:r>
-      <w:r>
-        <w:rPr>
-          <w:rFonts w:ascii="Times New Roman" w:hAnsi="Times New Roman" w:cs="Times New Roman"/>
-          <w:sz w:val="24"/>
-        </w:rPr>
-        <w:t>loving</w:t>
-      </w:r>
-      <w:r>
-        <w:rPr>
-          <w:rFonts w:ascii="Times New Roman" w:hAnsi="Times New Roman" w:cs="Times New Roman"/>
-          <w:sz w:val="24"/>
-        </w:rPr>
-        <w:t xml:space="preserve"> </w:t>
-      </w:r>
-      <w:r>
-        <w:rPr>
-          <w:rFonts w:ascii="Times New Roman" w:hAnsi="Times New Roman" w:cs="Times New Roman"/>
-          <w:sz w:val="24"/>
-        </w:rPr>
-        <w:t>care</w:t>
-      </w:r>
-      <w:r>
-        <w:rPr>
-          <w:rFonts w:ascii="Times New Roman" w:hAnsi="Times New Roman" w:cs="Times New Roman"/>
-          <w:sz w:val="24"/>
-        </w:rPr>
-        <w:t xml:space="preserve"> t</w:t>
-      </w:r>
-      <w:r>
-        <w:rPr>
-          <w:rFonts w:ascii="Times New Roman" w:hAnsi="Times New Roman" w:cs="Times New Roman"/>
-          <w:sz w:val="24"/>
-        </w:rPr>
-        <w:t>o animals</w:t>
-      </w:r>
-      <w:r>
-        <w:rPr>
-          <w:rFonts w:ascii="Times New Roman" w:hAnsi="Times New Roman" w:cs="Times New Roman"/>
-          <w:sz w:val="24"/>
-        </w:rPr>
-        <w:t>, f</w:t>
-      </w:r>
-      <w:r>
-        <w:rPr>
-          <w:rFonts w:ascii="Times New Roman" w:hAnsi="Times New Roman" w:cs="Times New Roman"/>
-          <w:sz w:val="24"/>
-        </w:rPr>
-        <w:t xml:space="preserve">old </w:t>
-      </w:r>
-      <w:r>
-        <w:rPr>
-          <w:rFonts w:ascii="Times New Roman" w:hAnsi="Times New Roman" w:cs="Times New Roman"/>
-          <w:sz w:val="24"/>
-        </w:rPr>
-        <w:t>laundry</w:t>
-      </w:r>
-      <w:r>
-        <w:rPr>
-          <w:rFonts w:ascii="Times New Roman" w:hAnsi="Times New Roman" w:cs="Times New Roman"/>
-          <w:sz w:val="24"/>
-        </w:rPr>
-        <w:t>,</w:t>
-      </w:r>
-      <w:r>
-        <w:rPr>
-          <w:rFonts w:ascii="Times New Roman" w:hAnsi="Times New Roman" w:cs="Times New Roman"/>
-          <w:sz w:val="24"/>
-        </w:rPr>
-        <w:t xml:space="preserve"> and stock shelves.</w:t>
-      </w:r>
-    </w:p>
-    <w:p>
-      <w:pPr>
-        <w:spacing w:after="0" w:line="240" w:lineRule="auto"/>
-        <w:rPr>
-          <w:rFonts w:ascii="Times New Roman" w:hAnsi="Times New Roman" w:cs="Times New Roman"/>
-          <w:sz w:val="24"/>
-        </w:rPr>
-      </w:pPr>
     </w:p>
     <w:p>
       <w:pPr>
@@ -1402,14 +1462,7 @@
           <w:sz w:val="28"/>
           <w:u w:val="single"/>
         </w:rPr>
-        <w:t>Summer Activities:</w:t>
-      </w:r>
-      <w:r>
-        <w:rPr>
-          <w:rFonts w:ascii="Times New Roman" w:hAnsi="Times New Roman" w:cs="Times New Roman"/>
-          <w:sz w:val="24"/>
-        </w:rPr>
-        <w:t xml:space="preserve">     </w:t>
+        <w:t>Job:</w:t>
       </w:r>
       <w:r>
         <w:rPr>
@@ -1439,50 +1492,7 @@
           <w:rFonts w:ascii="Times New Roman" w:hAnsi="Times New Roman" w:cs="Times New Roman"/>
           <w:sz w:val="24"/>
         </w:rPr>
-        <w:tab/>
-      </w:r>
-      <w:r>
-        <w:rPr>
-          <w:rFonts w:ascii="Times New Roman" w:hAnsi="Times New Roman" w:cs="Times New Roman"/>
-          <w:sz w:val="24"/>
-        </w:rPr>
-        <w:t>August</w:t>
-      </w:r>
-      <w:r>
-        <w:rPr>
-          <w:rFonts w:ascii="Times New Roman" w:hAnsi="Times New Roman" w:cs="Times New Roman"/>
-          <w:sz w:val="24"/>
-        </w:rPr>
-        <w:tab/>
-      </w:r>
-      <w:r>
-        <w:rPr>
-          <w:rFonts w:ascii="Times New Roman" w:hAnsi="Times New Roman" w:cs="Times New Roman"/>
-          <w:sz w:val="24"/>
-        </w:rPr>
-        <w:tab/>
-        <w:t xml:space="preserve">          Waverly</w:t>
-      </w:r>
-      <w:r>
-        <w:rPr>
-          <w:rFonts w:ascii="Times New Roman" w:hAnsi="Times New Roman" w:cs="Times New Roman"/>
-          <w:sz w:val="24"/>
-        </w:rPr>
-        <w:t xml:space="preserve"> High School Marching</w:t>
-      </w:r>
-      <w:r>
-        <w:rPr>
-          <w:rFonts w:ascii="Times New Roman" w:hAnsi="Times New Roman" w:cs="Times New Roman"/>
-          <w:sz w:val="24"/>
-        </w:rPr>
-        <w:t xml:space="preserve"> Band Camp</w:t>
-      </w:r>
-      <w:r>
-        <w:rPr>
-          <w:rFonts w:ascii="Times New Roman" w:hAnsi="Times New Roman" w:cs="Times New Roman"/>
-          <w:sz w:val="24"/>
-        </w:rPr>
-        <w:t>.</w:t>
+        <w:t xml:space="preserve">           </w:t>
       </w:r>
       <w:r>
         <w:rPr>
@@ -1491,32 +1501,431 @@
         </w:rPr>
         <w:t xml:space="preserve"> </w:t>
       </w:r>
-    </w:p>
-    <w:p>
-      <w:pPr>
-        <w:spacing w:after="0" w:line="240" w:lineRule="auto"/>
-        <w:rPr>
-          <w:rFonts w:ascii="Times New Roman" w:hAnsi="Times New Roman" w:cs="Times New Roman"/>
-          <w:sz w:val="24"/>
-        </w:rPr>
-      </w:pPr>
-    </w:p>
-    <w:p>
-      <w:pPr>
-        <w:spacing w:after="0" w:line="240" w:lineRule="auto"/>
-        <w:rPr>
-          <w:rFonts w:ascii="Times New Roman" w:hAnsi="Times New Roman" w:cs="Times New Roman"/>
-          <w:sz w:val="24"/>
-        </w:rPr>
-      </w:pPr>
-      <w:r>
+      <w:r>
+        <w:rPr>
+          <w:rFonts w:ascii="Times New Roman" w:hAnsi="Times New Roman" w:cs="Times New Roman"/>
+          <w:sz w:val="24"/>
+        </w:rPr>
+        <w:t xml:space="preserve">2007 – Present         </w:t>
+      </w:r>
+      <w:r>
+        <w:rPr>
+          <w:rFonts w:ascii="Times New Roman" w:hAnsi="Times New Roman" w:cs="Times New Roman"/>
+          <w:sz w:val="24"/>
+        </w:rPr>
+        <w:t xml:space="preserve">  </w:t>
+      </w:r>
+      <w:r>
+        <w:rPr>
+          <w:rFonts w:ascii="Times New Roman" w:hAnsi="Times New Roman" w:cs="Times New Roman"/>
+          <w:sz w:val="24"/>
+          <w:u w:val="single"/>
+        </w:rPr>
+        <w:t>Plant Caretake</w:t>
+      </w:r>
+      <w:r>
+        <w:rPr>
+          <w:rFonts w:ascii="Times New Roman" w:hAnsi="Times New Roman" w:cs="Times New Roman"/>
+          <w:sz w:val="24"/>
+          <w:u w:val="single"/>
+        </w:rPr>
+        <w:t>r</w:t>
+      </w:r>
+      <w:r>
+        <w:rPr>
+          <w:rFonts w:ascii="Times New Roman" w:hAnsi="Times New Roman" w:cs="Times New Roman"/>
+          <w:sz w:val="24"/>
+        </w:rPr>
+        <w:t xml:space="preserve"> - </w:t>
+      </w:r>
+      <w:r>
+        <w:rPr>
+          <w:rFonts w:ascii="Times New Roman" w:hAnsi="Times New Roman" w:cs="Times New Roman"/>
+          <w:sz w:val="24"/>
+        </w:rPr>
+        <w:t>T</w:t>
+      </w:r>
+      <w:r>
+        <w:rPr>
+          <w:rFonts w:ascii="Times New Roman" w:hAnsi="Times New Roman" w:cs="Times New Roman"/>
+          <w:sz w:val="24"/>
+        </w:rPr>
+        <w:t>end to flower</w:t>
+      </w:r>
+      <w:r>
+        <w:rPr>
+          <w:rFonts w:ascii="Times New Roman" w:hAnsi="Times New Roman" w:cs="Times New Roman"/>
+          <w:sz w:val="24"/>
+        </w:rPr>
+        <w:t>s</w:t>
+      </w:r>
+      <w:r>
+        <w:rPr>
+          <w:rFonts w:ascii="Times New Roman" w:hAnsi="Times New Roman" w:cs="Times New Roman"/>
+          <w:sz w:val="24"/>
+        </w:rPr>
+        <w:t xml:space="preserve"> and plants </w:t>
+      </w:r>
+      <w:r>
+        <w:rPr>
+          <w:rFonts w:ascii="Times New Roman" w:hAnsi="Times New Roman" w:cs="Times New Roman"/>
+          <w:sz w:val="24"/>
+        </w:rPr>
+        <w:t>for</w:t>
+      </w:r>
+      <w:r>
+        <w:rPr>
+          <w:rFonts w:ascii="Times New Roman" w:hAnsi="Times New Roman" w:cs="Times New Roman"/>
+          <w:sz w:val="24"/>
+        </w:rPr>
+        <w:t xml:space="preserve"> vacatio</w:t>
+      </w:r>
+      <w:r>
+        <w:rPr>
+          <w:rFonts w:ascii="Times New Roman" w:hAnsi="Times New Roman" w:cs="Times New Roman"/>
+          <w:sz w:val="24"/>
+        </w:rPr>
+        <w:t>n</w:t>
+      </w:r>
+      <w:r>
+        <w:rPr>
+          <w:rFonts w:ascii="Times New Roman" w:hAnsi="Times New Roman" w:cs="Times New Roman"/>
+          <w:sz w:val="24"/>
+        </w:rPr>
+        <w:t>ing</w:t>
+      </w:r>
+      <w:r>
+        <w:rPr>
+          <w:rFonts w:ascii="Times New Roman" w:hAnsi="Times New Roman" w:cs="Times New Roman"/>
+          <w:sz w:val="24"/>
+        </w:rPr>
+        <w:tab/>
+      </w:r>
+      <w:r>
+        <w:rPr>
+          <w:rFonts w:ascii="Times New Roman" w:hAnsi="Times New Roman" w:cs="Times New Roman"/>
+          <w:sz w:val="24"/>
+        </w:rPr>
+        <w:tab/>
+      </w:r>
+      <w:r>
+        <w:rPr>
+          <w:rFonts w:ascii="Times New Roman" w:hAnsi="Times New Roman" w:cs="Times New Roman"/>
+          <w:sz w:val="24"/>
+        </w:rPr>
+        <w:tab/>
+      </w:r>
+      <w:r>
+        <w:rPr>
+          <w:rFonts w:ascii="Times New Roman" w:hAnsi="Times New Roman" w:cs="Times New Roman"/>
+          <w:sz w:val="24"/>
+        </w:rPr>
+        <w:tab/>
+      </w:r>
+      <w:r>
+        <w:rPr>
+          <w:rFonts w:ascii="Times New Roman" w:hAnsi="Times New Roman" w:cs="Times New Roman"/>
+          <w:sz w:val="24"/>
+        </w:rPr>
+        <w:tab/>
+        <w:t xml:space="preserve">           </w:t>
+      </w:r>
+      <w:r>
+        <w:rPr>
+          <w:rFonts w:ascii="Times New Roman" w:hAnsi="Times New Roman" w:cs="Times New Roman"/>
+          <w:sz w:val="24"/>
+        </w:rPr>
+        <w:t xml:space="preserve"> </w:t>
+      </w:r>
+      <w:r>
+        <w:rPr>
+          <w:rFonts w:ascii="Times New Roman" w:hAnsi="Times New Roman" w:cs="Times New Roman"/>
+          <w:sz w:val="24"/>
+        </w:rPr>
+        <w:tab/>
+      </w:r>
+      <w:r>
+        <w:rPr>
+          <w:rFonts w:ascii="Times New Roman" w:hAnsi="Times New Roman" w:cs="Times New Roman"/>
+          <w:sz w:val="24"/>
+        </w:rPr>
+        <w:t>neighbors.</w:t>
+      </w:r>
+      <w:r>
+        <w:rPr>
+          <w:rFonts w:ascii="Times New Roman" w:hAnsi="Times New Roman" w:cs="Times New Roman"/>
+          <w:sz w:val="24"/>
+        </w:rPr>
+        <w:t xml:space="preserve"> </w:t>
+      </w:r>
+    </w:p>
+    <w:p>
+      <w:pPr>
+        <w:spacing w:after="0" w:line="240" w:lineRule="auto"/>
+        <w:rPr>
+          <w:rFonts w:ascii="Times New Roman" w:hAnsi="Times New Roman" w:cs="Times New Roman"/>
+          <w:sz w:val="24"/>
+        </w:rPr>
+      </w:pPr>
+      <w:r>
+        <w:rPr>
+          <w:rFonts w:ascii="Times New Roman" w:hAnsi="Times New Roman" w:cs="Times New Roman"/>
+          <w:sz w:val="24"/>
+        </w:rPr>
+        <w:tab/>
+        <w:t>2015</w:t>
+      </w:r>
+      <w:r>
+        <w:rPr>
+          <w:rFonts w:ascii="Times New Roman" w:hAnsi="Times New Roman" w:cs="Times New Roman"/>
+          <w:sz w:val="24"/>
+        </w:rPr>
+        <w:tab/>
+      </w:r>
+      <w:r>
+        <w:rPr>
+          <w:rFonts w:ascii="Times New Roman" w:hAnsi="Times New Roman" w:cs="Times New Roman"/>
+          <w:sz w:val="24"/>
+        </w:rPr>
+        <w:tab/>
+        <w:t xml:space="preserve">        </w:t>
+      </w:r>
+      <w:r>
+        <w:rPr>
+          <w:rFonts w:ascii="Times New Roman" w:hAnsi="Times New Roman" w:cs="Times New Roman"/>
+          <w:sz w:val="24"/>
+        </w:rPr>
+        <w:t xml:space="preserve">  </w:t>
+      </w:r>
+      <w:r>
+        <w:rPr>
+          <w:rFonts w:ascii="Times New Roman" w:hAnsi="Times New Roman" w:cs="Times New Roman"/>
+          <w:sz w:val="24"/>
+          <w:u w:val="single"/>
+        </w:rPr>
+        <w:t>Garden Maintenance</w:t>
+      </w:r>
+      <w:r>
+        <w:rPr>
+          <w:rFonts w:ascii="Times New Roman" w:hAnsi="Times New Roman" w:cs="Times New Roman"/>
+          <w:sz w:val="24"/>
+        </w:rPr>
+        <w:t>– Pick weeds</w:t>
+      </w:r>
+      <w:r>
+        <w:rPr>
+          <w:rFonts w:ascii="Times New Roman" w:hAnsi="Times New Roman" w:cs="Times New Roman"/>
+          <w:sz w:val="24"/>
+        </w:rPr>
+        <w:t xml:space="preserve"> and maintain garden</w:t>
+      </w:r>
+      <w:r>
+        <w:rPr>
+          <w:rFonts w:ascii="Times New Roman" w:hAnsi="Times New Roman" w:cs="Times New Roman"/>
+          <w:sz w:val="24"/>
+        </w:rPr>
+        <w:t xml:space="preserve"> for </w:t>
+      </w:r>
+      <w:r>
+        <w:rPr>
+          <w:rFonts w:ascii="Times New Roman" w:hAnsi="Times New Roman" w:cs="Times New Roman"/>
+          <w:sz w:val="24"/>
+        </w:rPr>
+        <w:tab/>
+      </w:r>
+      <w:r>
+        <w:rPr>
+          <w:rFonts w:ascii="Times New Roman" w:hAnsi="Times New Roman" w:cs="Times New Roman"/>
+          <w:sz w:val="24"/>
+        </w:rPr>
+        <w:tab/>
+      </w:r>
+      <w:r>
+        <w:rPr>
+          <w:rFonts w:ascii="Times New Roman" w:hAnsi="Times New Roman" w:cs="Times New Roman"/>
+          <w:sz w:val="24"/>
+        </w:rPr>
+        <w:tab/>
+      </w:r>
+      <w:r>
+        <w:rPr>
+          <w:rFonts w:ascii="Times New Roman" w:hAnsi="Times New Roman" w:cs="Times New Roman"/>
+          <w:sz w:val="24"/>
+        </w:rPr>
+        <w:tab/>
+      </w:r>
+      <w:r>
+        <w:rPr>
+          <w:rFonts w:ascii="Times New Roman" w:hAnsi="Times New Roman" w:cs="Times New Roman"/>
+          <w:sz w:val="24"/>
+        </w:rPr>
+        <w:tab/>
+        <w:t xml:space="preserve">           </w:t>
+      </w:r>
+      <w:r>
+        <w:rPr>
+          <w:rFonts w:ascii="Times New Roman" w:hAnsi="Times New Roman" w:cs="Times New Roman"/>
+          <w:sz w:val="24"/>
+        </w:rPr>
+        <w:tab/>
+      </w:r>
+      <w:r>
+        <w:rPr>
+          <w:rFonts w:ascii="Times New Roman" w:hAnsi="Times New Roman" w:cs="Times New Roman"/>
+          <w:sz w:val="24"/>
+        </w:rPr>
+        <w:tab/>
+      </w:r>
+      <w:r>
+        <w:rPr>
+          <w:rFonts w:ascii="Times New Roman" w:hAnsi="Times New Roman" w:cs="Times New Roman"/>
+          <w:sz w:val="24"/>
+        </w:rPr>
+        <w:t>neighbors.</w:t>
+      </w:r>
+      <w:r>
+        <w:rPr>
+          <w:rFonts w:ascii="Times New Roman" w:hAnsi="Times New Roman" w:cs="Times New Roman"/>
+          <w:sz w:val="24"/>
+        </w:rPr>
+        <w:t xml:space="preserve">   </w:t>
+      </w:r>
+    </w:p>
+    <w:p>
+      <w:pPr>
+        <w:spacing w:after="0" w:line="240" w:lineRule="auto"/>
+        <w:rPr>
+          <w:rFonts w:ascii="Times New Roman" w:hAnsi="Times New Roman" w:cs="Times New Roman"/>
+          <w:sz w:val="24"/>
+        </w:rPr>
+      </w:pPr>
+      <w:r>
+        <w:rPr>
+          <w:rFonts w:ascii="Times New Roman" w:hAnsi="Times New Roman" w:cs="Times New Roman"/>
+          <w:sz w:val="24"/>
+        </w:rPr>
+        <w:tab/>
+      </w:r>
+      <w:r>
+        <w:rPr>
+          <w:rFonts w:ascii="Times New Roman" w:hAnsi="Times New Roman" w:cs="Times New Roman"/>
+          <w:sz w:val="24"/>
+        </w:rPr>
+        <w:t>3/</w:t>
+      </w:r>
+      <w:r>
+        <w:rPr>
+          <w:rFonts w:ascii="Times New Roman" w:hAnsi="Times New Roman" w:cs="Times New Roman"/>
+          <w:sz w:val="24"/>
+        </w:rPr>
+        <w:t xml:space="preserve">2016 –            </w:t>
+      </w:r>
+      <w:r>
+        <w:rPr>
+          <w:rFonts w:ascii="Times New Roman" w:hAnsi="Times New Roman" w:cs="Times New Roman"/>
+          <w:sz w:val="24"/>
+        </w:rPr>
+        <w:t xml:space="preserve">        </w:t>
+      </w:r>
+      <w:r>
+        <w:rPr>
+          <w:rFonts w:ascii="Times New Roman" w:hAnsi="Times New Roman" w:cs="Times New Roman"/>
+          <w:sz w:val="24"/>
+          <w:u w:val="single"/>
+        </w:rPr>
+        <w:t>Wendy’s Restaurant</w:t>
+      </w:r>
+      <w:r>
+        <w:rPr>
+          <w:rFonts w:ascii="Times New Roman" w:hAnsi="Times New Roman" w:cs="Times New Roman"/>
+          <w:sz w:val="24"/>
+        </w:rPr>
+        <w:t xml:space="preserve"> – Crew Member – Cleaning, Making Fries,  </w:t>
+      </w:r>
+    </w:p>
+    <w:p>
+      <w:pPr>
+        <w:spacing w:after="0" w:line="240" w:lineRule="auto"/>
+        <w:rPr>
+          <w:rFonts w:ascii="Times New Roman" w:hAnsi="Times New Roman" w:cs="Times New Roman"/>
+          <w:sz w:val="24"/>
+        </w:rPr>
+      </w:pPr>
+      <w:r>
+        <w:rPr>
+          <w:rFonts w:ascii="Times New Roman" w:hAnsi="Times New Roman" w:cs="Times New Roman"/>
+          <w:sz w:val="24"/>
+        </w:rPr>
+        <w:tab/>
+      </w:r>
+      <w:r>
+        <w:rPr>
+          <w:rFonts w:ascii="Times New Roman" w:hAnsi="Times New Roman" w:cs="Times New Roman"/>
+          <w:sz w:val="24"/>
+        </w:rPr>
+        <w:t>8/</w:t>
+      </w:r>
+      <w:r>
+        <w:rPr>
+          <w:rFonts w:ascii="Times New Roman" w:hAnsi="Times New Roman" w:cs="Times New Roman"/>
+          <w:sz w:val="24"/>
+        </w:rPr>
+        <w:t>2016</w:t>
+      </w:r>
+      <w:r>
+        <w:rPr>
+          <w:rFonts w:ascii="Times New Roman" w:hAnsi="Times New Roman" w:cs="Times New Roman"/>
+          <w:sz w:val="24"/>
+        </w:rPr>
+        <w:tab/>
+        <w:t xml:space="preserve">           </w:t>
+      </w:r>
+      <w:r>
+        <w:rPr>
+          <w:rFonts w:ascii="Times New Roman" w:hAnsi="Times New Roman" w:cs="Times New Roman"/>
+          <w:sz w:val="24"/>
+        </w:rPr>
+        <w:tab/>
+      </w:r>
+      <w:r>
+        <w:rPr>
+          <w:rFonts w:ascii="Times New Roman" w:hAnsi="Times New Roman" w:cs="Times New Roman"/>
+          <w:sz w:val="24"/>
+        </w:rPr>
+        <w:tab/>
+      </w:r>
+      <w:r>
+        <w:rPr>
+          <w:rFonts w:ascii="Times New Roman" w:hAnsi="Times New Roman" w:cs="Times New Roman"/>
+          <w:sz w:val="24"/>
+        </w:rPr>
+        <w:tab/>
+      </w:r>
+      <w:r>
+        <w:rPr>
+          <w:rFonts w:ascii="Times New Roman" w:hAnsi="Times New Roman" w:cs="Times New Roman"/>
+          <w:sz w:val="24"/>
+        </w:rPr>
+        <w:t xml:space="preserve">Working the Cash Register, and Grilling </w:t>
+      </w:r>
+    </w:p>
+    <w:p>
+      <w:pPr>
+        <w:spacing w:after="0" w:line="240" w:lineRule="auto"/>
+        <w:ind w:left="3600"/>
         <w:rPr>
           <w:rFonts w:ascii="Times New Roman" w:hAnsi="Times New Roman" w:cs="Times New Roman"/>
           <w:b/>
           <w:sz w:val="28"/>
           <w:u w:val="single"/>
         </w:rPr>
-        <w:t>Job:</w:t>
+      </w:pPr>
+      <w:r>
+        <w:rPr>
+          <w:rFonts w:ascii="Times New Roman" w:hAnsi="Times New Roman" w:cs="Times New Roman"/>
+          <w:sz w:val="24"/>
+        </w:rPr>
+        <w:t>Hamburgers/Chicken/Bacon.</w:t>
       </w:r>
       <w:r>
         <w:rPr>
@@ -1530,333 +1939,14 @@
           <w:rFonts w:ascii="Times New Roman" w:hAnsi="Times New Roman" w:cs="Times New Roman"/>
           <w:sz w:val="24"/>
         </w:rPr>
-        <w:t xml:space="preserve"> </w:t>
-      </w:r>
-    </w:p>
-    <w:p>
-      <w:pPr>
-        <w:spacing w:after="0" w:line="240" w:lineRule="auto"/>
-        <w:rPr>
-          <w:rFonts w:ascii="Times New Roman" w:hAnsi="Times New Roman" w:cs="Times New Roman"/>
-          <w:sz w:val="24"/>
-        </w:rPr>
-      </w:pPr>
-      <w:r>
-        <w:rPr>
-          <w:rFonts w:ascii="Times New Roman" w:hAnsi="Times New Roman" w:cs="Times New Roman"/>
-          <w:sz w:val="24"/>
-        </w:rPr>
-        <w:t xml:space="preserve">           </w:t>
-      </w:r>
-      <w:r>
-        <w:rPr>
-          <w:rFonts w:ascii="Times New Roman" w:hAnsi="Times New Roman" w:cs="Times New Roman"/>
-          <w:sz w:val="24"/>
-        </w:rPr>
-        <w:t xml:space="preserve"> </w:t>
-      </w:r>
-      <w:r>
-        <w:rPr>
-          <w:rFonts w:ascii="Times New Roman" w:hAnsi="Times New Roman" w:cs="Times New Roman"/>
-          <w:sz w:val="24"/>
-        </w:rPr>
-        <w:t xml:space="preserve">2007 – Present            </w:t>
-      </w:r>
-      <w:r>
-        <w:rPr>
-          <w:rFonts w:ascii="Times New Roman" w:hAnsi="Times New Roman" w:cs="Times New Roman"/>
-          <w:sz w:val="24"/>
-          <w:u w:val="single"/>
-        </w:rPr>
-        <w:t>Plant Caretake</w:t>
-      </w:r>
-      <w:r>
-        <w:rPr>
-          <w:rFonts w:ascii="Times New Roman" w:hAnsi="Times New Roman" w:cs="Times New Roman"/>
-          <w:sz w:val="24"/>
-          <w:u w:val="single"/>
-        </w:rPr>
-        <w:t>r</w:t>
-      </w:r>
-      <w:r>
-        <w:rPr>
-          <w:rFonts w:ascii="Times New Roman" w:hAnsi="Times New Roman" w:cs="Times New Roman"/>
-          <w:sz w:val="24"/>
-        </w:rPr>
-        <w:t xml:space="preserve"> - </w:t>
-      </w:r>
-      <w:r>
-        <w:rPr>
-          <w:rFonts w:ascii="Times New Roman" w:hAnsi="Times New Roman" w:cs="Times New Roman"/>
-          <w:sz w:val="24"/>
-        </w:rPr>
-        <w:t>T</w:t>
-      </w:r>
-      <w:r>
-        <w:rPr>
-          <w:rFonts w:ascii="Times New Roman" w:hAnsi="Times New Roman" w:cs="Times New Roman"/>
-          <w:sz w:val="24"/>
-        </w:rPr>
-        <w:t>end to flower</w:t>
-      </w:r>
-      <w:r>
-        <w:rPr>
-          <w:rFonts w:ascii="Times New Roman" w:hAnsi="Times New Roman" w:cs="Times New Roman"/>
-          <w:sz w:val="24"/>
-        </w:rPr>
-        <w:t>s</w:t>
-      </w:r>
-      <w:r>
-        <w:rPr>
-          <w:rFonts w:ascii="Times New Roman" w:hAnsi="Times New Roman" w:cs="Times New Roman"/>
-          <w:sz w:val="24"/>
-        </w:rPr>
-        <w:t xml:space="preserve"> and plants </w:t>
-      </w:r>
-      <w:r>
-        <w:rPr>
-          <w:rFonts w:ascii="Times New Roman" w:hAnsi="Times New Roman" w:cs="Times New Roman"/>
-          <w:sz w:val="24"/>
-        </w:rPr>
-        <w:t>for</w:t>
-      </w:r>
-      <w:r>
-        <w:rPr>
-          <w:rFonts w:ascii="Times New Roman" w:hAnsi="Times New Roman" w:cs="Times New Roman"/>
-          <w:sz w:val="24"/>
-        </w:rPr>
-        <w:t xml:space="preserve"> vacatio</w:t>
-      </w:r>
-      <w:r>
-        <w:rPr>
-          <w:rFonts w:ascii="Times New Roman" w:hAnsi="Times New Roman" w:cs="Times New Roman"/>
-          <w:sz w:val="24"/>
-        </w:rPr>
-        <w:t>n</w:t>
-      </w:r>
-      <w:r>
-        <w:rPr>
-          <w:rFonts w:ascii="Times New Roman" w:hAnsi="Times New Roman" w:cs="Times New Roman"/>
-          <w:sz w:val="24"/>
-        </w:rPr>
-        <w:t>ing</w:t>
-      </w:r>
-      <w:r>
-        <w:rPr>
-          <w:rFonts w:ascii="Times New Roman" w:hAnsi="Times New Roman" w:cs="Times New Roman"/>
-          <w:sz w:val="24"/>
-        </w:rPr>
-        <w:tab/>
-      </w:r>
-      <w:r>
-        <w:rPr>
-          <w:rFonts w:ascii="Times New Roman" w:hAnsi="Times New Roman" w:cs="Times New Roman"/>
-          <w:sz w:val="24"/>
-        </w:rPr>
-        <w:tab/>
-      </w:r>
-      <w:r>
-        <w:rPr>
-          <w:rFonts w:ascii="Times New Roman" w:hAnsi="Times New Roman" w:cs="Times New Roman"/>
-          <w:sz w:val="24"/>
-        </w:rPr>
-        <w:tab/>
-      </w:r>
-      <w:r>
-        <w:rPr>
-          <w:rFonts w:ascii="Times New Roman" w:hAnsi="Times New Roman" w:cs="Times New Roman"/>
-          <w:sz w:val="24"/>
-        </w:rPr>
-        <w:tab/>
-      </w:r>
-      <w:r>
-        <w:rPr>
-          <w:rFonts w:ascii="Times New Roman" w:hAnsi="Times New Roman" w:cs="Times New Roman"/>
-          <w:sz w:val="24"/>
-        </w:rPr>
-        <w:tab/>
-        <w:t xml:space="preserve">           </w:t>
-      </w:r>
-      <w:r>
-        <w:rPr>
-          <w:rFonts w:ascii="Times New Roman" w:hAnsi="Times New Roman" w:cs="Times New Roman"/>
-          <w:sz w:val="24"/>
-        </w:rPr>
-        <w:t xml:space="preserve"> neighbors.</w:t>
-      </w:r>
-      <w:r>
-        <w:rPr>
-          <w:rFonts w:ascii="Times New Roman" w:hAnsi="Times New Roman" w:cs="Times New Roman"/>
-          <w:sz w:val="24"/>
-        </w:rPr>
-        <w:t xml:space="preserve"> </w:t>
-      </w:r>
-    </w:p>
-    <w:p>
-      <w:pPr>
-        <w:spacing w:after="0" w:line="240" w:lineRule="auto"/>
-        <w:rPr>
-          <w:rFonts w:ascii="Times New Roman" w:hAnsi="Times New Roman" w:cs="Times New Roman"/>
-          <w:sz w:val="24"/>
-        </w:rPr>
-      </w:pPr>
-      <w:r>
-        <w:rPr>
-          <w:rFonts w:ascii="Times New Roman" w:hAnsi="Times New Roman" w:cs="Times New Roman"/>
-          <w:sz w:val="24"/>
-        </w:rPr>
-        <w:tab/>
-        <w:t>2015</w:t>
-      </w:r>
-      <w:r>
-        <w:rPr>
-          <w:rFonts w:ascii="Times New Roman" w:hAnsi="Times New Roman" w:cs="Times New Roman"/>
-          <w:sz w:val="24"/>
-        </w:rPr>
-        <w:tab/>
-      </w:r>
-      <w:r>
-        <w:rPr>
-          <w:rFonts w:ascii="Times New Roman" w:hAnsi="Times New Roman" w:cs="Times New Roman"/>
-          <w:sz w:val="24"/>
-        </w:rPr>
-        <w:tab/>
-        <w:t xml:space="preserve">        </w:t>
-      </w:r>
-      <w:r>
-        <w:rPr>
-          <w:rFonts w:ascii="Times New Roman" w:hAnsi="Times New Roman" w:cs="Times New Roman"/>
-          <w:sz w:val="24"/>
-        </w:rPr>
-        <w:t xml:space="preserve">  </w:t>
-      </w:r>
-      <w:r>
-        <w:rPr>
-          <w:rFonts w:ascii="Times New Roman" w:hAnsi="Times New Roman" w:cs="Times New Roman"/>
-          <w:sz w:val="24"/>
-        </w:rPr>
-        <w:t xml:space="preserve"> </w:t>
-      </w:r>
-      <w:r>
-        <w:rPr>
-          <w:rFonts w:ascii="Times New Roman" w:hAnsi="Times New Roman" w:cs="Times New Roman"/>
-          <w:sz w:val="24"/>
-          <w:u w:val="single"/>
-        </w:rPr>
-        <w:t>Garden Maintenance</w:t>
-      </w:r>
-      <w:r>
-        <w:rPr>
-          <w:rFonts w:ascii="Times New Roman" w:hAnsi="Times New Roman" w:cs="Times New Roman"/>
-          <w:sz w:val="24"/>
-        </w:rPr>
-        <w:t>– Pick weeds</w:t>
-      </w:r>
-      <w:r>
-        <w:rPr>
-          <w:rFonts w:ascii="Times New Roman" w:hAnsi="Times New Roman" w:cs="Times New Roman"/>
-          <w:sz w:val="24"/>
-        </w:rPr>
-        <w:t xml:space="preserve"> and maintain garden</w:t>
-      </w:r>
-      <w:r>
-        <w:rPr>
-          <w:rFonts w:ascii="Times New Roman" w:hAnsi="Times New Roman" w:cs="Times New Roman"/>
-          <w:sz w:val="24"/>
-        </w:rPr>
-        <w:t xml:space="preserve"> for </w:t>
-      </w:r>
-      <w:r>
-        <w:rPr>
-          <w:rFonts w:ascii="Times New Roman" w:hAnsi="Times New Roman" w:cs="Times New Roman"/>
-          <w:sz w:val="24"/>
-        </w:rPr>
-        <w:tab/>
-      </w:r>
-      <w:r>
-        <w:rPr>
-          <w:rFonts w:ascii="Times New Roman" w:hAnsi="Times New Roman" w:cs="Times New Roman"/>
-          <w:sz w:val="24"/>
-        </w:rPr>
-        <w:tab/>
-      </w:r>
-      <w:r>
-        <w:rPr>
-          <w:rFonts w:ascii="Times New Roman" w:hAnsi="Times New Roman" w:cs="Times New Roman"/>
-          <w:sz w:val="24"/>
-        </w:rPr>
-        <w:tab/>
-      </w:r>
-      <w:r>
-        <w:rPr>
-          <w:rFonts w:ascii="Times New Roman" w:hAnsi="Times New Roman" w:cs="Times New Roman"/>
-          <w:sz w:val="24"/>
-        </w:rPr>
-        <w:tab/>
-      </w:r>
-      <w:r>
-        <w:rPr>
-          <w:rFonts w:ascii="Times New Roman" w:hAnsi="Times New Roman" w:cs="Times New Roman"/>
-          <w:sz w:val="24"/>
-        </w:rPr>
-        <w:tab/>
-        <w:t xml:space="preserve">           </w:t>
-      </w:r>
-      <w:r>
-        <w:rPr>
-          <w:rFonts w:ascii="Times New Roman" w:hAnsi="Times New Roman" w:cs="Times New Roman"/>
-          <w:sz w:val="24"/>
-        </w:rPr>
-        <w:t>neighbors.</w:t>
-      </w:r>
-      <w:r>
-        <w:rPr>
-          <w:rFonts w:ascii="Times New Roman" w:hAnsi="Times New Roman" w:cs="Times New Roman"/>
-          <w:sz w:val="24"/>
-        </w:rPr>
-        <w:t xml:space="preserve">   </w:t>
-      </w:r>
-    </w:p>
-    <w:p>
-      <w:pPr>
-        <w:spacing w:after="0" w:line="240" w:lineRule="auto"/>
-        <w:rPr>
-          <w:rFonts w:ascii="Times New Roman" w:hAnsi="Times New Roman" w:cs="Times New Roman"/>
-          <w:sz w:val="24"/>
-        </w:rPr>
-      </w:pPr>
-      <w:r>
-        <w:rPr>
-          <w:rFonts w:ascii="Times New Roman" w:hAnsi="Times New Roman" w:cs="Times New Roman"/>
-          <w:sz w:val="24"/>
-        </w:rPr>
-        <w:tab/>
-        <w:t xml:space="preserve">March 2016 –            Wendy’s Restaurant – Crew Member – Cleaning, Making Fries,  </w:t>
-      </w:r>
-    </w:p>
-    <w:p>
-      <w:pPr>
-        <w:spacing w:after="0" w:line="240" w:lineRule="auto"/>
-        <w:rPr>
-          <w:rFonts w:ascii="Times New Roman" w:hAnsi="Times New Roman" w:cs="Times New Roman"/>
-          <w:sz w:val="24"/>
-        </w:rPr>
-      </w:pPr>
-      <w:r>
-        <w:rPr>
-          <w:rFonts w:ascii="Times New Roman" w:hAnsi="Times New Roman" w:cs="Times New Roman"/>
-          <w:sz w:val="24"/>
-        </w:rPr>
-        <w:tab/>
-        <w:t>August 2016</w:t>
-      </w:r>
-      <w:r>
-        <w:rPr>
-          <w:rFonts w:ascii="Times New Roman" w:hAnsi="Times New Roman" w:cs="Times New Roman"/>
-          <w:sz w:val="24"/>
-        </w:rPr>
-        <w:tab/>
-        <w:t xml:space="preserve">           Working the Cash Register, and Grilling </w:t>
+        <w:t>980</w:t>
+      </w:r>
+      <w:r>
+        <w:rPr>
+          <w:rFonts w:ascii="Times New Roman" w:hAnsi="Times New Roman" w:cs="Times New Roman"/>
+          <w:sz w:val="24"/>
+        </w:rPr>
+        <w:t>5 Davis Hwy, Dimondale, MI</w:t>
       </w:r>
     </w:p>
     <w:p>
@@ -1874,43 +1964,17 @@
           <w:rFonts w:ascii="Times New Roman" w:hAnsi="Times New Roman" w:cs="Times New Roman"/>
           <w:b/>
           <w:sz w:val="28"/>
-        </w:rPr>
-        <w:t xml:space="preserve">                                        </w:t>
-      </w:r>
-      <w:r>
-        <w:rPr>
-          <w:rFonts w:ascii="Times New Roman" w:hAnsi="Times New Roman" w:cs="Times New Roman"/>
-          <w:sz w:val="24"/>
-        </w:rPr>
-        <w:t>Hamburgers/Chicken/Bacon.</w:t>
-      </w:r>
-    </w:p>
-    <w:p>
-      <w:pPr>
-        <w:spacing w:after="0" w:line="240" w:lineRule="auto"/>
+          <w:u w:val="single"/>
+        </w:rPr>
+        <w:t>A</w:t>
+      </w:r>
+      <w:r>
         <w:rPr>
           <w:rFonts w:ascii="Times New Roman" w:hAnsi="Times New Roman" w:cs="Times New Roman"/>
           <w:b/>
           <w:sz w:val="28"/>
           <w:u w:val="single"/>
         </w:rPr>
-      </w:pPr>
-      <w:r>
-        <w:rPr>
-          <w:rFonts w:ascii="Times New Roman" w:hAnsi="Times New Roman" w:cs="Times New Roman"/>
-          <w:b/>
-          <w:sz w:val="28"/>
-          <w:u w:val="single"/>
-        </w:rPr>
-        <w:t>A</w:t>
-      </w:r>
-      <w:r>
-        <w:rPr>
-          <w:rFonts w:ascii="Times New Roman" w:hAnsi="Times New Roman" w:cs="Times New Roman"/>
-          <w:b/>
-          <w:sz w:val="28"/>
-          <w:u w:val="single"/>
-        </w:rPr>
         <w:t>wards:</w:t>
       </w:r>
     </w:p>
@@ -1950,7 +2014,6 @@
           <w:rFonts w:ascii="Times New Roman" w:hAnsi="Times New Roman" w:cs="Times New Roman"/>
           <w:sz w:val="24"/>
         </w:rPr>
-        <w:lastRenderedPageBreak/>
         <w:tab/>
       </w:r>
       <w:r>
@@ -2932,7 +2995,7 @@
 </file>
 
 <file path=customXml/itemProps1.xml><?xml version="1.0" encoding="utf-8"?>
-<ds:datastoreItem xmlns:ds="http://schemas.openxmlformats.org/officeDocument/2006/customXml" ds:itemID="{59F4CF1B-9768-4789-A195-4013093069E0}">
+<ds:datastoreItem xmlns:ds="http://schemas.openxmlformats.org/officeDocument/2006/customXml" ds:itemID="{F101B8BA-60E3-4C7C-B8F1-AE58FEF9FFD3}">
   <ds:schemaRefs>
     <ds:schemaRef ds:uri="http://schemas.openxmlformats.org/officeDocument/2006/bibliography"/>
   </ds:schemaRefs>

</xml_diff>